<commit_message>
added timestamp to document
</commit_message>
<xml_diff>
--- a/4YP_Software/MCU Programming Additional Project Setup.docx
+++ b/4YP_Software/MCU Programming Additional Project Setup.docx
@@ -8,6 +8,13 @@
       </w:r>
     </w:p>
     <w:p/>
+    <w:p/>
+    <w:p/>
+    <w:p>
+      <w:r>
+        <w:t>10/02/2021</w:t>
+      </w:r>
+    </w:p>
     <w:p>
       <w:pPr>
         <w:pStyle w:val="ListParagraph"/>
@@ -69,39 +76,7 @@
         </w:rPr>
       </w:pPr>
       <w:r>
-        <w:t>Add “</w:t>
-      </w:r>
-      <w:proofErr w:type="spellStart"/>
-      <w:r>
-        <w:t>printf</w:t>
-      </w:r>
-      <w:proofErr w:type="spellEnd"/>
-      <w:r>
-        <w:t>=</w:t>
-      </w:r>
-      <w:proofErr w:type="spellStart"/>
-      <w:r>
-        <w:t>iprintf</w:t>
-      </w:r>
-      <w:proofErr w:type="spellEnd"/>
-      <w:r>
-        <w:t>” and “</w:t>
-      </w:r>
-      <w:proofErr w:type="spellStart"/>
-      <w:r>
-        <w:t>scanf</w:t>
-      </w:r>
-      <w:proofErr w:type="spellEnd"/>
-      <w:r>
-        <w:t>=</w:t>
-      </w:r>
-      <w:proofErr w:type="spellStart"/>
-      <w:r>
-        <w:t>iscanf</w:t>
-      </w:r>
-      <w:proofErr w:type="spellEnd"/>
-      <w:r>
-        <w:t xml:space="preserve">” in </w:t>
+        <w:t xml:space="preserve">Add “printf=iprintf” and “scanf=iscanf” in </w:t>
       </w:r>
       <w:r>
         <w:br/>
@@ -111,14 +86,7 @@
           <w:i/>
           <w:iCs/>
         </w:rPr>
-        <w:t>Project Properties -&gt; Toolchain -&gt; ARM/GNU</w:t>
-      </w:r>
-      <w:r>
-        <w:rPr>
-          <w:i/>
-          <w:iCs/>
-        </w:rPr>
-        <w:t xml:space="preserve"> C Compiler -&gt; Symbols -&gt; Defined Symbols (-D)</w:t>
+        <w:t>Project Properties -&gt; Toolchain -&gt; ARM/GNU C Compiler -&gt; Symbols -&gt; Defined Symbols (-D)</w:t>
       </w:r>
     </w:p>
     <w:p>
@@ -137,13 +105,8 @@
         <w:t>Add “</w:t>
       </w:r>
       <w:r>
-        <w:t>-u _</w:t>
-      </w:r>
-      <w:proofErr w:type="spellStart"/>
-      <w:r>
-        <w:t>printf_float</w:t>
-      </w:r>
-      <w:proofErr w:type="spellEnd"/>
+        <w:t>-u _printf_float</w:t>
+      </w:r>
       <w:r>
         <w:t xml:space="preserve">” in </w:t>
       </w:r>
@@ -155,14 +118,7 @@
           <w:i/>
           <w:iCs/>
         </w:rPr>
-        <w:t>Project Properties -&gt; Toolchain -&gt; ARM/GNU</w:t>
-      </w:r>
-      <w:r>
-        <w:rPr>
-          <w:i/>
-          <w:iCs/>
-        </w:rPr>
-        <w:t xml:space="preserve"> Linker -&gt; Miscellaneous -&gt; Other objects</w:t>
+        <w:t>Project Properties -&gt; Toolchain -&gt; ARM/GNU Linker -&gt; Miscellaneous -&gt; Other objects</w:t>
       </w:r>
     </w:p>
     <w:p>
@@ -174,23 +130,7 @@
         </w:numPr>
       </w:pPr>
       <w:r>
-        <w:t xml:space="preserve">Note that </w:t>
-      </w:r>
-      <w:proofErr w:type="spellStart"/>
-      <w:r>
-        <w:t>printf</w:t>
-      </w:r>
-      <w:proofErr w:type="spellEnd"/>
-      <w:r>
-        <w:t xml:space="preserve"> and </w:t>
-      </w:r>
-      <w:proofErr w:type="spellStart"/>
-      <w:r>
-        <w:t>scanf</w:t>
-      </w:r>
-      <w:proofErr w:type="spellEnd"/>
-      <w:r>
-        <w:t xml:space="preserve"> are using the embedded debugger connected over USART1</w:t>
+        <w:t>Note that printf and scanf are using the embedded debugger connected over USART1</w:t>
       </w:r>
     </w:p>
     <w:p>
@@ -202,13 +142,8 @@
         </w:numPr>
       </w:pPr>
       <w:r>
-        <w:t xml:space="preserve">Set CMSIS Pack to slightly older version to support </w:t>
-      </w:r>
-      <w:proofErr w:type="spellStart"/>
-      <w:r>
-        <w:t>math.h</w:t>
-      </w:r>
-      <w:proofErr w:type="spellEnd"/>
+        <w:t>Set CMSIS Pack to slightly older version to support math.h</w:t>
+      </w:r>
     </w:p>
     <w:p>
       <w:pPr>
@@ -233,24 +168,8 @@
           <w:i/>
           <w:iCs/>
         </w:rPr>
-        <w:t>Project Properties -</w:t>
-      </w:r>
-      <w:proofErr w:type="gramStart"/>
-      <w:r>
-        <w:rPr>
-          <w:i/>
-          <w:iCs/>
-        </w:rPr>
-        <w:t xml:space="preserve">&gt; </w:t>
-      </w:r>
-      <w:r>
-        <w:rPr>
-          <w:i/>
-          <w:iCs/>
-        </w:rPr>
-        <w:t xml:space="preserve"> Packs</w:t>
-      </w:r>
-      <w:proofErr w:type="gramEnd"/>
+        <w:t>Project Properties -&gt;  Packs</w:t>
+      </w:r>
     </w:p>
     <w:p>
       <w:pPr>
@@ -280,13 +199,8 @@
         <w:t>Add “</w:t>
       </w:r>
       <w:r>
-        <w:t>libarm_cortexM7l_</w:t>
-      </w:r>
-      <w:proofErr w:type="gramStart"/>
-      <w:r>
-        <w:t>math.a</w:t>
-      </w:r>
-      <w:proofErr w:type="gramEnd"/>
+        <w:t>libarm_cortexM7l_math.a</w:t>
+      </w:r>
       <w:r>
         <w:t xml:space="preserve">” to </w:t>
       </w:r>
@@ -298,14 +212,7 @@
           <w:i/>
           <w:iCs/>
         </w:rPr>
-        <w:t>Project Properties -&gt; Toolchain -&gt; ARM/GNU</w:t>
-      </w:r>
-      <w:r>
-        <w:rPr>
-          <w:i/>
-          <w:iCs/>
-        </w:rPr>
-        <w:t xml:space="preserve"> Linker -&gt; Libraries -&gt; Libraries</w:t>
+        <w:t>Project Properties -&gt; Toolchain -&gt; ARM/GNU Linker -&gt; Libraries -&gt; Libraries</w:t>
       </w:r>
     </w:p>
     <w:p>
@@ -321,15 +228,7 @@
         </w:rPr>
       </w:pPr>
       <w:r>
-        <w:t xml:space="preserve">Add </w:t>
-      </w:r>
-      <w:proofErr w:type="gramStart"/>
-      <w:r>
-        <w:t>“..</w:t>
-      </w:r>
-      <w:proofErr w:type="gramEnd"/>
-      <w:r>
-        <w:t xml:space="preserve">/../Lib” to </w:t>
+        <w:t xml:space="preserve">Add “../../Lib” to </w:t>
       </w:r>
       <w:r>
         <w:br/>
@@ -339,24 +238,8 @@
           <w:i/>
           <w:iCs/>
         </w:rPr>
-        <w:t>Project Properties -&gt; Toolchain -&gt; ARM/GNU</w:t>
-      </w:r>
-      <w:r>
-        <w:rPr>
-          <w:i/>
-          <w:iCs/>
-        </w:rPr>
-        <w:t xml:space="preserve"> Linker -&gt; Libraries -&gt; Library search path</w:t>
-      </w:r>
-    </w:p>
-    <w:p>
-      <w:pPr>
-        <w:pStyle w:val="ListParagraph"/>
-        <w:numPr>
-          <w:ilvl w:val="0"/>
-          <w:numId w:val="1"/>
-        </w:numPr>
-      </w:pPr>
+        <w:t>Project Properties -&gt; Toolchain -&gt; ARM/GNU Linker -&gt; Libraries -&gt; Library search path</w:t>
+      </w:r>
     </w:p>
     <w:sectPr>
       <w:pgSz w:w="11906" w:h="16838"/>
@@ -585,6 +468,7 @@
     <w:lsdException w:name="HTML Sample" w:semiHidden="1" w:unhideWhenUsed="1"/>
     <w:lsdException w:name="HTML Typewriter" w:semiHidden="1" w:unhideWhenUsed="1"/>
     <w:lsdException w:name="HTML Variable" w:semiHidden="1" w:unhideWhenUsed="1"/>
+    <w:lsdException w:name="Normal Table" w:semiHidden="1" w:unhideWhenUsed="1"/>
     <w:lsdException w:name="annotation subject" w:semiHidden="1" w:unhideWhenUsed="1"/>
     <w:lsdException w:name="No List" w:semiHidden="1" w:unhideWhenUsed="1"/>
     <w:lsdException w:name="Outline List 1" w:semiHidden="1" w:unhideWhenUsed="1"/>
@@ -631,8 +515,10 @@
     <w:lsdException w:name="Table Subtle 2" w:semiHidden="1" w:unhideWhenUsed="1"/>
     <w:lsdException w:name="Table Web 1" w:semiHidden="1" w:unhideWhenUsed="1"/>
     <w:lsdException w:name="Table Web 2" w:semiHidden="1" w:unhideWhenUsed="1"/>
+    <w:lsdException w:name="Table Web 3" w:semiHidden="1" w:unhideWhenUsed="1"/>
     <w:lsdException w:name="Balloon Text" w:semiHidden="1" w:unhideWhenUsed="1"/>
     <w:lsdException w:name="Table Grid" w:uiPriority="39"/>
+    <w:lsdException w:name="Table Theme" w:semiHidden="1" w:unhideWhenUsed="1"/>
     <w:lsdException w:name="Placeholder Text" w:semiHidden="1"/>
     <w:lsdException w:name="No Spacing" w:uiPriority="1" w:qFormat="1"/>
     <w:lsdException w:name="Light Shading" w:uiPriority="60"/>

</xml_diff>

<commit_message>
fixed wrong reference in setup document docx
</commit_message>
<xml_diff>
--- a/4YP_Software/MCU Programming Additional Project Setup.docx
+++ b/4YP_Software/MCU Programming Additional Project Setup.docx
@@ -34,6 +34,10 @@
           <w:ilvl w:val="1"/>
           <w:numId w:val="1"/>
         </w:numPr>
+        <w:rPr>
+          <w:i/>
+          <w:iCs/>
+        </w:rPr>
       </w:pPr>
       <w:r>
         <w:t xml:space="preserve">Add additional directories under </w:t>
@@ -42,7 +46,39 @@
         <w:br/>
       </w:r>
       <w:r>
-        <w:t xml:space="preserve">Project Properties -&gt; Toolchain -&gt; ARM/GNU Assembler -&gt; General </w:t>
+        <w:rPr>
+          <w:i/>
+          <w:iCs/>
+        </w:rPr>
+        <w:t xml:space="preserve">Project Properties -&gt; Toolchain -&gt; ARM/GNU </w:t>
+      </w:r>
+      <w:r>
+        <w:rPr>
+          <w:i/>
+          <w:iCs/>
+        </w:rPr>
+        <w:t>C Compiler</w:t>
+      </w:r>
+      <w:r>
+        <w:rPr>
+          <w:i/>
+          <w:iCs/>
+        </w:rPr>
+        <w:t xml:space="preserve"> -&gt; </w:t>
+      </w:r>
+      <w:r>
+        <w:rPr>
+          <w:i/>
+          <w:iCs/>
+        </w:rPr>
+        <w:t>Directories</w:t>
+      </w:r>
+      <w:r>
+        <w:rPr>
+          <w:i/>
+          <w:iCs/>
+        </w:rPr>
+        <w:t xml:space="preserve"> </w:t>
       </w:r>
     </w:p>
     <w:p>
@@ -76,7 +112,39 @@
         </w:rPr>
       </w:pPr>
       <w:r>
-        <w:t xml:space="preserve">Add “printf=iprintf” and “scanf=iscanf” in </w:t>
+        <w:t>Add “</w:t>
+      </w:r>
+      <w:proofErr w:type="spellStart"/>
+      <w:r>
+        <w:t>printf</w:t>
+      </w:r>
+      <w:proofErr w:type="spellEnd"/>
+      <w:r>
+        <w:t>=</w:t>
+      </w:r>
+      <w:proofErr w:type="spellStart"/>
+      <w:r>
+        <w:t>iprintf</w:t>
+      </w:r>
+      <w:proofErr w:type="spellEnd"/>
+      <w:r>
+        <w:t>” and “</w:t>
+      </w:r>
+      <w:proofErr w:type="spellStart"/>
+      <w:r>
+        <w:t>scanf</w:t>
+      </w:r>
+      <w:proofErr w:type="spellEnd"/>
+      <w:r>
+        <w:t>=</w:t>
+      </w:r>
+      <w:proofErr w:type="spellStart"/>
+      <w:r>
+        <w:t>iscanf</w:t>
+      </w:r>
+      <w:proofErr w:type="spellEnd"/>
+      <w:r>
+        <w:t xml:space="preserve">” in </w:t>
       </w:r>
       <w:r>
         <w:br/>
@@ -105,8 +173,13 @@
         <w:t>Add “</w:t>
       </w:r>
       <w:r>
-        <w:t>-u _printf_float</w:t>
-      </w:r>
+        <w:t>-u _</w:t>
+      </w:r>
+      <w:proofErr w:type="spellStart"/>
+      <w:r>
+        <w:t>printf_float</w:t>
+      </w:r>
+      <w:proofErr w:type="spellEnd"/>
       <w:r>
         <w:t xml:space="preserve">” in </w:t>
       </w:r>
@@ -130,7 +203,23 @@
         </w:numPr>
       </w:pPr>
       <w:r>
-        <w:t>Note that printf and scanf are using the embedded debugger connected over USART1</w:t>
+        <w:t xml:space="preserve">Note that </w:t>
+      </w:r>
+      <w:proofErr w:type="spellStart"/>
+      <w:r>
+        <w:t>printf</w:t>
+      </w:r>
+      <w:proofErr w:type="spellEnd"/>
+      <w:r>
+        <w:t xml:space="preserve"> and </w:t>
+      </w:r>
+      <w:proofErr w:type="spellStart"/>
+      <w:r>
+        <w:t>scanf</w:t>
+      </w:r>
+      <w:proofErr w:type="spellEnd"/>
+      <w:r>
+        <w:t xml:space="preserve"> are using the embedded debugger connected over USART1</w:t>
       </w:r>
     </w:p>
     <w:p>
@@ -142,8 +231,13 @@
         </w:numPr>
       </w:pPr>
       <w:r>
-        <w:t>Set CMSIS Pack to slightly older version to support math.h</w:t>
-      </w:r>
+        <w:t xml:space="preserve">Set CMSIS Pack to slightly older version to support </w:t>
+      </w:r>
+      <w:proofErr w:type="spellStart"/>
+      <w:r>
+        <w:t>math.h</w:t>
+      </w:r>
+      <w:proofErr w:type="spellEnd"/>
     </w:p>
     <w:p>
       <w:pPr>
@@ -168,8 +262,17 @@
           <w:i/>
           <w:iCs/>
         </w:rPr>
-        <w:t>Project Properties -&gt;  Packs</w:t>
-      </w:r>
+        <w:t>Project Properties -</w:t>
+      </w:r>
+      <w:proofErr w:type="gramStart"/>
+      <w:r>
+        <w:rPr>
+          <w:i/>
+          <w:iCs/>
+        </w:rPr>
+        <w:t>&gt;  Packs</w:t>
+      </w:r>
+      <w:proofErr w:type="gramEnd"/>
     </w:p>
     <w:p>
       <w:pPr>
@@ -199,8 +302,13 @@
         <w:t>Add “</w:t>
       </w:r>
       <w:r>
-        <w:t>libarm_cortexM7l_math.a</w:t>
-      </w:r>
+        <w:t>libarm_cortexM7l_</w:t>
+      </w:r>
+      <w:proofErr w:type="gramStart"/>
+      <w:r>
+        <w:t>math.a</w:t>
+      </w:r>
+      <w:proofErr w:type="gramEnd"/>
       <w:r>
         <w:t xml:space="preserve">” to </w:t>
       </w:r>
@@ -228,7 +336,15 @@
         </w:rPr>
       </w:pPr>
       <w:r>
-        <w:t xml:space="preserve">Add “../../Lib” to </w:t>
+        <w:t xml:space="preserve">Add </w:t>
+      </w:r>
+      <w:proofErr w:type="gramStart"/>
+      <w:r>
+        <w:t>“..</w:t>
+      </w:r>
+      <w:proofErr w:type="gramEnd"/>
+      <w:r>
+        <w:t xml:space="preserve">/../Lib” to </w:t>
       </w:r>
       <w:r>
         <w:br/>

</xml_diff>

<commit_message>
implemented a digital low pass filer. Enabled fpu and cache. Resolved cache problems with the DMA
</commit_message>
<xml_diff>
--- a/4YP_Software/MCU Programming Additional Project Setup.docx
+++ b/4YP_Software/MCU Programming Additional Project Setup.docx
@@ -1,6 +1,6 @@
 
 <file path=word/document.xml><?xml version="1.0" encoding="utf-8"?>
-<w:document xmlns:wpc="http://schemas.microsoft.com/office/word/2010/wordprocessingCanvas" xmlns:cx="http://schemas.microsoft.com/office/drawing/2014/chartex" xmlns:cx1="http://schemas.microsoft.com/office/drawing/2015/9/8/chartex" xmlns:cx2="http://schemas.microsoft.com/office/drawing/2015/10/21/chartex" xmlns:cx3="http://schemas.microsoft.com/office/drawing/2016/5/9/chartex" xmlns:cx4="http://schemas.microsoft.com/office/drawing/2016/5/10/chartex" xmlns:cx5="http://schemas.microsoft.com/office/drawing/2016/5/11/chartex" xmlns:cx6="http://schemas.microsoft.com/office/drawing/2016/5/12/chartex" xmlns:cx7="http://schemas.microsoft.com/office/drawing/2016/5/13/chartex" xmlns:cx8="http://schemas.microsoft.com/office/drawing/2016/5/14/chartex" xmlns:mc="http://schemas.openxmlformats.org/markup-compatibility/2006" xmlns:aink="http://schemas.microsoft.com/office/drawing/2016/ink" xmlns:am3d="http://schemas.microsoft.com/office/drawing/2017/model3d" xmlns:o="urn:schemas-microsoft-com:office:office" xmlns:r="http://schemas.openxmlformats.org/officeDocument/2006/relationships" xmlns:m="http://schemas.openxmlformats.org/officeDocument/2006/math" xmlns:v="urn:schemas-microsoft-com:vml" xmlns:wp14="http://schemas.microsoft.com/office/word/2010/wordprocessingDrawing" xmlns:wp="http://schemas.openxmlformats.org/drawingml/2006/wordprocessingDrawing" xmlns:w10="urn:schemas-microsoft-com:office:word" xmlns:w="http://schemas.openxmlformats.org/wordprocessingml/2006/main" xmlns:w14="http://schemas.microsoft.com/office/word/2010/wordml" xmlns:w15="http://schemas.microsoft.com/office/word/2012/wordml" xmlns:w16cex="http://schemas.microsoft.com/office/word/2018/wordml/cex" xmlns:w16cid="http://schemas.microsoft.com/office/word/2016/wordml/cid" xmlns:w16="http://schemas.microsoft.com/office/word/2018/wordml" xmlns:w16se="http://schemas.microsoft.com/office/word/2015/wordml/symex" xmlns:wpg="http://schemas.microsoft.com/office/word/2010/wordprocessingGroup" xmlns:wpi="http://schemas.microsoft.com/office/word/2010/wordprocessingInk" xmlns:wne="http://schemas.microsoft.com/office/word/2006/wordml" xmlns:wps="http://schemas.microsoft.com/office/word/2010/wordprocessingShape" mc:Ignorable="w14 w15 w16se w16cid w16 w16cex wp14">
+<w:document xmlns:wpc="http://schemas.microsoft.com/office/word/2010/wordprocessingCanvas" xmlns:cx="http://schemas.microsoft.com/office/drawing/2014/chartex" xmlns:cx1="http://schemas.microsoft.com/office/drawing/2015/9/8/chartex" xmlns:cx2="http://schemas.microsoft.com/office/drawing/2015/10/21/chartex" xmlns:cx3="http://schemas.microsoft.com/office/drawing/2016/5/9/chartex" xmlns:cx4="http://schemas.microsoft.com/office/drawing/2016/5/10/chartex" xmlns:cx5="http://schemas.microsoft.com/office/drawing/2016/5/11/chartex" xmlns:cx6="http://schemas.microsoft.com/office/drawing/2016/5/12/chartex" xmlns:cx7="http://schemas.microsoft.com/office/drawing/2016/5/13/chartex" xmlns:cx8="http://schemas.microsoft.com/office/drawing/2016/5/14/chartex" xmlns:mc="http://schemas.openxmlformats.org/markup-compatibility/2006" xmlns:aink="http://schemas.microsoft.com/office/drawing/2016/ink" xmlns:am3d="http://schemas.microsoft.com/office/drawing/2017/model3d" xmlns:o="urn:schemas-microsoft-com:office:office" xmlns:r="http://schemas.openxmlformats.org/officeDocument/2006/relationships" xmlns:m="http://schemas.openxmlformats.org/officeDocument/2006/math" xmlns:v="urn:schemas-microsoft-com:vml" xmlns:wp14="http://schemas.microsoft.com/office/word/2010/wordprocessingDrawing" xmlns:wp="http://schemas.openxmlformats.org/drawingml/2006/wordprocessingDrawing" xmlns:w10="urn:schemas-microsoft-com:office:word" xmlns:w="http://schemas.openxmlformats.org/wordprocessingml/2006/main" xmlns:w14="http://schemas.microsoft.com/office/word/2010/wordml" xmlns:w15="http://schemas.microsoft.com/office/word/2012/wordml" xmlns:w16cex="http://schemas.microsoft.com/office/word/2018/wordml/cex" xmlns:w16cid="http://schemas.microsoft.com/office/word/2016/wordml/cid" xmlns:w16="http://schemas.microsoft.com/office/word/2018/wordml" xmlns:w16sdtdh="http://schemas.microsoft.com/office/word/2020/wordml/sdtdatahash" xmlns:w16se="http://schemas.microsoft.com/office/word/2015/wordml/symex" xmlns:wpg="http://schemas.microsoft.com/office/word/2010/wordprocessingGroup" xmlns:wpi="http://schemas.microsoft.com/office/word/2010/wordprocessingInk" xmlns:wne="http://schemas.microsoft.com/office/word/2006/wordml" xmlns:wps="http://schemas.microsoft.com/office/word/2010/wordprocessingShape" mc:Ignorable="w14 w15 w16se w16cid w16 w16cex w16sdtdh wp14">
   <w:body>
     <w:p>
       <w:r>
@@ -112,37 +112,37 @@
         </w:rPr>
       </w:pPr>
       <w:r>
+        <w:t xml:space="preserve">Add “printf=iprintf” and “scanf=iscanf” in </w:t>
+      </w:r>
+      <w:r>
+        <w:br/>
+      </w:r>
+      <w:r>
+        <w:rPr>
+          <w:i/>
+          <w:iCs/>
+        </w:rPr>
+        <w:t>Project Properties -&gt; Toolchain -&gt; ARM/GNU C Compiler -&gt; Symbols -&gt; Defined Symbols (-D)</w:t>
+      </w:r>
+    </w:p>
+    <w:p>
+      <w:pPr>
+        <w:pStyle w:val="ListParagraph"/>
+        <w:numPr>
+          <w:ilvl w:val="1"/>
+          <w:numId w:val="1"/>
+        </w:numPr>
+        <w:rPr>
+          <w:i/>
+          <w:iCs/>
+        </w:rPr>
+      </w:pPr>
+      <w:r>
         <w:t>Add “</w:t>
       </w:r>
-      <w:proofErr w:type="spellStart"/>
-      <w:r>
-        <w:t>printf</w:t>
-      </w:r>
-      <w:proofErr w:type="spellEnd"/>
-      <w:r>
-        <w:t>=</w:t>
-      </w:r>
-      <w:proofErr w:type="spellStart"/>
-      <w:r>
-        <w:t>iprintf</w:t>
-      </w:r>
-      <w:proofErr w:type="spellEnd"/>
-      <w:r>
-        <w:t>” and “</w:t>
-      </w:r>
-      <w:proofErr w:type="spellStart"/>
-      <w:r>
-        <w:t>scanf</w:t>
-      </w:r>
-      <w:proofErr w:type="spellEnd"/>
-      <w:r>
-        <w:t>=</w:t>
-      </w:r>
-      <w:proofErr w:type="spellStart"/>
-      <w:r>
-        <w:t>iscanf</w:t>
-      </w:r>
-      <w:proofErr w:type="spellEnd"/>
+      <w:r>
+        <w:t>-u _printf_float</w:t>
+      </w:r>
       <w:r>
         <w:t xml:space="preserve">” in </w:t>
       </w:r>
@@ -154,7 +154,7 @@
           <w:i/>
           <w:iCs/>
         </w:rPr>
-        <w:t>Project Properties -&gt; Toolchain -&gt; ARM/GNU C Compiler -&gt; Symbols -&gt; Defined Symbols (-D)</w:t>
+        <w:t>Project Properties -&gt; Toolchain -&gt; ARM/GNU Linker -&gt; Miscellaneous -&gt; Other objects</w:t>
       </w:r>
     </w:p>
     <w:p>
@@ -164,6 +164,68 @@
           <w:ilvl w:val="1"/>
           <w:numId w:val="1"/>
         </w:numPr>
+      </w:pPr>
+      <w:r>
+        <w:t>Note that printf and scanf are using the embedded debugger connected over USART1</w:t>
+      </w:r>
+    </w:p>
+    <w:p>
+      <w:pPr>
+        <w:pStyle w:val="ListParagraph"/>
+        <w:numPr>
+          <w:ilvl w:val="0"/>
+          <w:numId w:val="1"/>
+        </w:numPr>
+      </w:pPr>
+      <w:r>
+        <w:t>Set CMSIS Pack to slightly older version to support math.h</w:t>
+      </w:r>
+    </w:p>
+    <w:p>
+      <w:pPr>
+        <w:pStyle w:val="ListParagraph"/>
+        <w:numPr>
+          <w:ilvl w:val="1"/>
+          <w:numId w:val="1"/>
+        </w:numPr>
+        <w:rPr>
+          <w:i/>
+          <w:iCs/>
+        </w:rPr>
+      </w:pPr>
+      <w:r>
+        <w:t xml:space="preserve">Select version 5.3.0 in </w:t>
+      </w:r>
+      <w:r>
+        <w:br/>
+      </w:r>
+      <w:r>
+        <w:rPr>
+          <w:i/>
+          <w:iCs/>
+        </w:rPr>
+        <w:t>Project Properties -&gt;  Packs</w:t>
+      </w:r>
+    </w:p>
+    <w:p>
+      <w:pPr>
+        <w:pStyle w:val="ListParagraph"/>
+        <w:numPr>
+          <w:ilvl w:val="0"/>
+          <w:numId w:val="1"/>
+        </w:numPr>
+      </w:pPr>
+      <w:r>
+        <w:t>Add libraries and library path</w:t>
+      </w:r>
+    </w:p>
+    <w:p>
+      <w:pPr>
+        <w:pStyle w:val="ListParagraph"/>
+        <w:numPr>
+          <w:ilvl w:val="1"/>
+          <w:numId w:val="1"/>
+        </w:numPr>
         <w:rPr>
           <w:i/>
           <w:iCs/>
@@ -173,15 +235,10 @@
         <w:t>Add “</w:t>
       </w:r>
       <w:r>
-        <w:t>-u _</w:t>
-      </w:r>
-      <w:proofErr w:type="spellStart"/>
-      <w:r>
-        <w:t>printf_float</w:t>
-      </w:r>
-      <w:proofErr w:type="spellEnd"/>
-      <w:r>
-        <w:t xml:space="preserve">” in </w:t>
+        <w:t>libarm_cortexM7l_math.a</w:t>
+      </w:r>
+      <w:r>
+        <w:t xml:space="preserve">” to </w:t>
       </w:r>
       <w:r>
         <w:br/>
@@ -191,7 +248,7 @@
           <w:i/>
           <w:iCs/>
         </w:rPr>
-        <w:t>Project Properties -&gt; Toolchain -&gt; ARM/GNU Linker -&gt; Miscellaneous -&gt; Other objects</w:t>
+        <w:t>Project Properties -&gt; Toolchain -&gt; ARM/GNU Linker -&gt; Libraries -&gt; Libraries</w:t>
       </w:r>
     </w:p>
     <w:p>
@@ -201,25 +258,23 @@
           <w:ilvl w:val="1"/>
           <w:numId w:val="1"/>
         </w:numPr>
-      </w:pPr>
-      <w:r>
-        <w:t xml:space="preserve">Note that </w:t>
-      </w:r>
-      <w:proofErr w:type="spellStart"/>
-      <w:r>
-        <w:t>printf</w:t>
-      </w:r>
-      <w:proofErr w:type="spellEnd"/>
-      <w:r>
-        <w:t xml:space="preserve"> and </w:t>
-      </w:r>
-      <w:proofErr w:type="spellStart"/>
-      <w:r>
-        <w:t>scanf</w:t>
-      </w:r>
-      <w:proofErr w:type="spellEnd"/>
-      <w:r>
-        <w:t xml:space="preserve"> are using the embedded debugger connected over USART1</w:t>
+        <w:rPr>
+          <w:i/>
+          <w:iCs/>
+        </w:rPr>
+      </w:pPr>
+      <w:r>
+        <w:t xml:space="preserve">Add “../../Lib” to </w:t>
+      </w:r>
+      <w:r>
+        <w:br/>
+      </w:r>
+      <w:r>
+        <w:rPr>
+          <w:i/>
+          <w:iCs/>
+        </w:rPr>
+        <w:t>Project Properties -&gt; Toolchain -&gt; ARM/GNU Linker -&gt; Libraries -&gt; Library search path</w:t>
       </w:r>
     </w:p>
     <w:p>
@@ -231,13 +286,8 @@
         </w:numPr>
       </w:pPr>
       <w:r>
-        <w:t xml:space="preserve">Set CMSIS Pack to slightly older version to support </w:t>
-      </w:r>
-      <w:proofErr w:type="spellStart"/>
-      <w:r>
-        <w:t>math.h</w:t>
-      </w:r>
-      <w:proofErr w:type="spellEnd"/>
+        <w:t xml:space="preserve">When choosing a math library there are a few important things </w:t>
+      </w:r>
     </w:p>
     <w:p>
       <w:pPr>
@@ -246,44 +296,9 @@
           <w:ilvl w:val="1"/>
           <w:numId w:val="1"/>
         </w:numPr>
-        <w:rPr>
-          <w:i/>
-          <w:iCs/>
-        </w:rPr>
-      </w:pPr>
-      <w:r>
-        <w:t xml:space="preserve">Select version 5.3.0 in </w:t>
-      </w:r>
-      <w:r>
-        <w:br/>
-      </w:r>
-      <w:r>
-        <w:rPr>
-          <w:i/>
-          <w:iCs/>
-        </w:rPr>
-        <w:t>Project Properties -</w:t>
-      </w:r>
-      <w:proofErr w:type="gramStart"/>
-      <w:r>
-        <w:rPr>
-          <w:i/>
-          <w:iCs/>
-        </w:rPr>
-        <w:t>&gt;  Packs</w:t>
-      </w:r>
-      <w:proofErr w:type="gramEnd"/>
-    </w:p>
-    <w:p>
-      <w:pPr>
-        <w:pStyle w:val="ListParagraph"/>
-        <w:numPr>
-          <w:ilvl w:val="0"/>
-          <w:numId w:val="1"/>
-        </w:numPr>
-      </w:pPr>
-      <w:r>
-        <w:t>Add libraries and library path</w:t>
+      </w:pPr>
+      <w:r>
+        <w:t>M7 - the core architecture</w:t>
       </w:r>
     </w:p>
     <w:p>
@@ -293,34 +308,9 @@
           <w:ilvl w:val="1"/>
           <w:numId w:val="1"/>
         </w:numPr>
-        <w:rPr>
-          <w:i/>
-          <w:iCs/>
-        </w:rPr>
-      </w:pPr>
-      <w:r>
-        <w:t>Add “</w:t>
-      </w:r>
-      <w:r>
-        <w:t>libarm_cortexM7l_</w:t>
-      </w:r>
-      <w:proofErr w:type="gramStart"/>
-      <w:r>
-        <w:t>math.a</w:t>
-      </w:r>
-      <w:proofErr w:type="gramEnd"/>
-      <w:r>
-        <w:t xml:space="preserve">” to </w:t>
-      </w:r>
-      <w:r>
-        <w:br/>
-      </w:r>
-      <w:r>
-        <w:rPr>
-          <w:i/>
-          <w:iCs/>
-        </w:rPr>
-        <w:t>Project Properties -&gt; Toolchain -&gt; ARM/GNU Linker -&gt; Libraries -&gt; Libraries</w:t>
+      </w:pPr>
+      <w:r>
+        <w:t>l - small edian. Idk what this is but we get errors otherwise</w:t>
       </w:r>
     </w:p>
     <w:p>
@@ -330,31 +320,33 @@
           <w:ilvl w:val="1"/>
           <w:numId w:val="1"/>
         </w:numPr>
-        <w:rPr>
-          <w:i/>
-          <w:iCs/>
-        </w:rPr>
-      </w:pPr>
-      <w:r>
-        <w:t xml:space="preserve">Add </w:t>
-      </w:r>
-      <w:proofErr w:type="gramStart"/>
-      <w:r>
-        <w:t>“..</w:t>
-      </w:r>
-      <w:proofErr w:type="gramEnd"/>
-      <w:r>
-        <w:t xml:space="preserve">/../Lib” to </w:t>
-      </w:r>
-      <w:r>
-        <w:br/>
-      </w:r>
-      <w:r>
-        <w:rPr>
-          <w:i/>
-          <w:iCs/>
-        </w:rPr>
-        <w:t>Project Properties -&gt; Toolchain -&gt; ARM/GNU Linker -&gt; Libraries -&gt; Library search path</w:t>
+      </w:pPr>
+      <w:r>
+        <w:t>if using the compiler and linker flag -mfloat-abi=hard we need the "fsp" version as that is hardware accelerated. "s" refers to single precision</w:t>
+      </w:r>
+    </w:p>
+    <w:p>
+      <w:pPr>
+        <w:pStyle w:val="ListParagraph"/>
+        <w:numPr>
+          <w:ilvl w:val="1"/>
+          <w:numId w:val="1"/>
+        </w:numPr>
+      </w:pPr>
+      <w:r>
+        <w:t>we are currently using the -mfloat-abi=softfp flag that is a hybrid between hardware</w:t>
+      </w:r>
+      <w:r>
+        <w:t xml:space="preserve"> </w:t>
+      </w:r>
+      <w:r>
+        <w:t>acceleration and software implementatiton. This allows the compiler to choose the best</w:t>
+      </w:r>
+      <w:r>
+        <w:t xml:space="preserve"> </w:t>
+      </w:r>
+      <w:r>
+        <w:t>implementation for the task which is beneficial. This works with the library that is not optimised specifically for hardware acceleration i.e. the libarm_cortexM7l_math.a</w:t>
       </w:r>
     </w:p>
     <w:sectPr>
@@ -368,7 +360,7 @@
 </file>
 
 <file path=word/numbering.xml><?xml version="1.0" encoding="utf-8"?>
-<w:numbering xmlns:wpc="http://schemas.microsoft.com/office/word/2010/wordprocessingCanvas" xmlns:cx="http://schemas.microsoft.com/office/drawing/2014/chartex" xmlns:cx1="http://schemas.microsoft.com/office/drawing/2015/9/8/chartex" xmlns:cx2="http://schemas.microsoft.com/office/drawing/2015/10/21/chartex" xmlns:cx3="http://schemas.microsoft.com/office/drawing/2016/5/9/chartex" xmlns:cx4="http://schemas.microsoft.com/office/drawing/2016/5/10/chartex" xmlns:cx5="http://schemas.microsoft.com/office/drawing/2016/5/11/chartex" xmlns:cx6="http://schemas.microsoft.com/office/drawing/2016/5/12/chartex" xmlns:cx7="http://schemas.microsoft.com/office/drawing/2016/5/13/chartex" xmlns:cx8="http://schemas.microsoft.com/office/drawing/2016/5/14/chartex" xmlns:mc="http://schemas.openxmlformats.org/markup-compatibility/2006" xmlns:aink="http://schemas.microsoft.com/office/drawing/2016/ink" xmlns:am3d="http://schemas.microsoft.com/office/drawing/2017/model3d" xmlns:o="urn:schemas-microsoft-com:office:office" xmlns:r="http://schemas.openxmlformats.org/officeDocument/2006/relationships" xmlns:m="http://schemas.openxmlformats.org/officeDocument/2006/math" xmlns:v="urn:schemas-microsoft-com:vml" xmlns:wp14="http://schemas.microsoft.com/office/word/2010/wordprocessingDrawing" xmlns:wp="http://schemas.openxmlformats.org/drawingml/2006/wordprocessingDrawing" xmlns:w10="urn:schemas-microsoft-com:office:word" xmlns:w="http://schemas.openxmlformats.org/wordprocessingml/2006/main" xmlns:w14="http://schemas.microsoft.com/office/word/2010/wordml" xmlns:w15="http://schemas.microsoft.com/office/word/2012/wordml" xmlns:w16cex="http://schemas.microsoft.com/office/word/2018/wordml/cex" xmlns:w16cid="http://schemas.microsoft.com/office/word/2016/wordml/cid" xmlns:w16="http://schemas.microsoft.com/office/word/2018/wordml" xmlns:w16se="http://schemas.microsoft.com/office/word/2015/wordml/symex" xmlns:wpg="http://schemas.microsoft.com/office/word/2010/wordprocessingGroup" xmlns:wpi="http://schemas.microsoft.com/office/word/2010/wordprocessingInk" xmlns:wne="http://schemas.microsoft.com/office/word/2006/wordml" xmlns:wps="http://schemas.microsoft.com/office/word/2010/wordprocessingShape" mc:Ignorable="w14 w15 w16se w16cid w16 w16cex wp14">
+<w:numbering xmlns:wpc="http://schemas.microsoft.com/office/word/2010/wordprocessingCanvas" xmlns:cx="http://schemas.microsoft.com/office/drawing/2014/chartex" xmlns:cx1="http://schemas.microsoft.com/office/drawing/2015/9/8/chartex" xmlns:cx2="http://schemas.microsoft.com/office/drawing/2015/10/21/chartex" xmlns:cx3="http://schemas.microsoft.com/office/drawing/2016/5/9/chartex" xmlns:cx4="http://schemas.microsoft.com/office/drawing/2016/5/10/chartex" xmlns:cx5="http://schemas.microsoft.com/office/drawing/2016/5/11/chartex" xmlns:cx6="http://schemas.microsoft.com/office/drawing/2016/5/12/chartex" xmlns:cx7="http://schemas.microsoft.com/office/drawing/2016/5/13/chartex" xmlns:cx8="http://schemas.microsoft.com/office/drawing/2016/5/14/chartex" xmlns:mc="http://schemas.openxmlformats.org/markup-compatibility/2006" xmlns:aink="http://schemas.microsoft.com/office/drawing/2016/ink" xmlns:am3d="http://schemas.microsoft.com/office/drawing/2017/model3d" xmlns:o="urn:schemas-microsoft-com:office:office" xmlns:r="http://schemas.openxmlformats.org/officeDocument/2006/relationships" xmlns:m="http://schemas.openxmlformats.org/officeDocument/2006/math" xmlns:v="urn:schemas-microsoft-com:vml" xmlns:wp14="http://schemas.microsoft.com/office/word/2010/wordprocessingDrawing" xmlns:wp="http://schemas.openxmlformats.org/drawingml/2006/wordprocessingDrawing" xmlns:w10="urn:schemas-microsoft-com:office:word" xmlns:w="http://schemas.openxmlformats.org/wordprocessingml/2006/main" xmlns:w14="http://schemas.microsoft.com/office/word/2010/wordml" xmlns:w15="http://schemas.microsoft.com/office/word/2012/wordml" xmlns:w16cex="http://schemas.microsoft.com/office/word/2018/wordml/cex" xmlns:w16cid="http://schemas.microsoft.com/office/word/2016/wordml/cid" xmlns:w16="http://schemas.microsoft.com/office/word/2018/wordml" xmlns:w16sdtdh="http://schemas.microsoft.com/office/word/2020/wordml/sdtdatahash" xmlns:w16se="http://schemas.microsoft.com/office/word/2015/wordml/symex" xmlns:wpg="http://schemas.microsoft.com/office/word/2010/wordprocessingGroup" xmlns:wpi="http://schemas.microsoft.com/office/word/2010/wordprocessingInk" xmlns:wne="http://schemas.microsoft.com/office/word/2006/wordml" xmlns:wps="http://schemas.microsoft.com/office/word/2010/wordprocessingShape" mc:Ignorable="w14 w15 w16se w16cid w16 w16cex w16sdtdh wp14">
   <w:abstractNum w:abstractNumId="0" w15:restartNumberingAfterBreak="0">
     <w:nsid w:val="15EE732D"/>
     <w:multiLevelType w:val="hybridMultilevel"/>
@@ -462,7 +454,7 @@
 </file>
 
 <file path=word/styles.xml><?xml version="1.0" encoding="utf-8"?>
-<w:styles xmlns:mc="http://schemas.openxmlformats.org/markup-compatibility/2006" xmlns:r="http://schemas.openxmlformats.org/officeDocument/2006/relationships" xmlns:w="http://schemas.openxmlformats.org/wordprocessingml/2006/main" xmlns:w14="http://schemas.microsoft.com/office/word/2010/wordml" xmlns:w15="http://schemas.microsoft.com/office/word/2012/wordml" xmlns:w16cex="http://schemas.microsoft.com/office/word/2018/wordml/cex" xmlns:w16cid="http://schemas.microsoft.com/office/word/2016/wordml/cid" xmlns:w16="http://schemas.microsoft.com/office/word/2018/wordml" xmlns:w16se="http://schemas.microsoft.com/office/word/2015/wordml/symex" mc:Ignorable="w14 w15 w16se w16cid w16 w16cex">
+<w:styles xmlns:mc="http://schemas.openxmlformats.org/markup-compatibility/2006" xmlns:r="http://schemas.openxmlformats.org/officeDocument/2006/relationships" xmlns:w="http://schemas.openxmlformats.org/wordprocessingml/2006/main" xmlns:w14="http://schemas.microsoft.com/office/word/2010/wordml" xmlns:w15="http://schemas.microsoft.com/office/word/2012/wordml" xmlns:w16cex="http://schemas.microsoft.com/office/word/2018/wordml/cex" xmlns:w16cid="http://schemas.microsoft.com/office/word/2016/wordml/cid" xmlns:w16="http://schemas.microsoft.com/office/word/2018/wordml" xmlns:w16sdtdh="http://schemas.microsoft.com/office/word/2020/wordml/sdtdatahash" xmlns:w16se="http://schemas.microsoft.com/office/word/2015/wordml/symex" mc:Ignorable="w14 w15 w16se w16cid w16 w16cex w16sdtdh">
   <w:docDefaults>
     <w:rPrDefault>
       <w:rPr>

</xml_diff>